<commit_message>
Upload tugas pemograman terupdate
</commit_message>
<xml_diff>
--- a/Bahasa Pemograman/Pertemuan 7/Tugas/Tugas Pertemuan 7 Bahasa Pemograman - Nandang Duryat 312310233.docx
+++ b/Bahasa Pemograman/Pertemuan 7/Tugas/Tugas Pertemuan 7 Bahasa Pemograman - Nandang Duryat 312310233.docx
@@ -328,7 +328,6 @@
                                     <w:dataBinding w:prefixMappings="xmlns:ns0='http://purl.org/dc/elements/1.1/' xmlns:ns1='http://schemas.openxmlformats.org/package/2006/metadata/core-properties' " w:xpath="/ns1:coreProperties[1]/ns0:title[1]" w:storeItemID="{6C3C8BC8-F283-45AE-878A-BAB7291924A1}"/>
                                     <w:text/>
                                   </w:sdtPr>
-                                  <w:sdtEndPr/>
                                   <w:sdtContent>
                                     <w:r>
                                       <w:rPr>
@@ -358,7 +357,6 @@
                                   <w:dataBinding w:prefixMappings="xmlns:ns0='http://purl.org/dc/elements/1.1/' xmlns:ns1='http://schemas.openxmlformats.org/package/2006/metadata/core-properties' " w:xpath="/ns1:coreProperties[1]/ns0:subject[1]" w:storeItemID="{6C3C8BC8-F283-45AE-878A-BAB7291924A1}"/>
                                   <w:text/>
                                 </w:sdtPr>
-                                <w:sdtEndPr/>
                                 <w:sdtContent>
                                   <w:p>
                                     <w:pPr>
@@ -400,7 +398,6 @@
                                   <w:dataBinding w:prefixMappings="xmlns:ns0='http://purl.org/dc/elements/1.1/' xmlns:ns1='http://schemas.openxmlformats.org/package/2006/metadata/core-properties' " w:xpath="/ns1:coreProperties[1]/ns0:creator[1]" w:storeItemID="{6C3C8BC8-F283-45AE-878A-BAB7291924A1}"/>
                                   <w:text/>
                                 </w:sdtPr>
-                                <w:sdtEndPr/>
                                 <w:sdtContent>
                                   <w:p>
                                     <w:pPr>
@@ -673,7 +670,6 @@
                                     <w:calendar w:val="gregorian"/>
                                   </w:date>
                                 </w:sdtPr>
-                                <w:sdtEndPr/>
                                 <w:sdtContent>
                                   <w:p>
                                     <w:pPr>
@@ -988,7 +984,6 @@
             <w:calendar w:val="gregorian"/>
           </w:date>
         </w:sdtPr>
-        <w:sdtEndPr/>
         <w:sdtContent>
           <w:r>
             <w:rPr>
@@ -1050,7 +1045,6 @@
           <w:dataBinding w:prefixMappings="xmlns:ns0='http://purl.org/dc/elements/1.1/' xmlns:ns1='http://schemas.openxmlformats.org/package/2006/metadata/core-properties' " w:xpath="/ns1:coreProperties[1]/ns0:subject[1]" w:storeItemID="{6C3C8BC8-F283-45AE-878A-BAB7291924A1}"/>
           <w:text/>
         </w:sdtPr>
-        <w:sdtEndPr/>
         <w:sdtContent>
           <w:r>
             <w:rPr>
@@ -30285,8 +30279,14 @@
                     <pic:cNvPicPr/>
                   </pic:nvPicPr>
                   <pic:blipFill rotWithShape="1">
-                    <a:blip r:embed="rId13"/>
-                    <a:srcRect r="50320"/>
+                    <a:blip r:embed="rId13" cstate="email">
+                      <a:extLst>
+                        <a:ext uri="{28A0092B-C50C-407E-A947-70E740481C1C}">
+                          <a14:useLocalDpi xmlns:a14="http://schemas.microsoft.com/office/drawing/2010/main"/>
+                        </a:ext>
+                      </a:extLst>
+                    </a:blip>
+                    <a:srcRect/>
                     <a:stretch/>
                   </pic:blipFill>
                   <pic:spPr bwMode="auto">
@@ -30346,8 +30346,14 @@
                     <pic:cNvPicPr/>
                   </pic:nvPicPr>
                   <pic:blipFill rotWithShape="1">
-                    <a:blip r:embed="rId13"/>
-                    <a:srcRect l="50160"/>
+                    <a:blip r:embed="rId14" cstate="email">
+                      <a:extLst>
+                        <a:ext uri="{28A0092B-C50C-407E-A947-70E740481C1C}">
+                          <a14:useLocalDpi xmlns:a14="http://schemas.microsoft.com/office/drawing/2010/main"/>
+                        </a:ext>
+                      </a:extLst>
+                    </a:blip>
+                    <a:srcRect/>
                     <a:stretch/>
                   </pic:blipFill>
                   <pic:spPr bwMode="auto">
@@ -30748,7 +30754,7 @@
                     <pic:cNvPicPr/>
                   </pic:nvPicPr>
                   <pic:blipFill>
-                    <a:blip r:embed="rId14"/>
+                    <a:blip r:embed="rId15"/>
                     <a:stretch>
                       <a:fillRect/>
                     </a:stretch>
@@ -31042,7 +31048,7 @@
           <w:lang w:val="id-ID"/>
         </w:rPr>
       </w:pPr>
-      <w:hyperlink r:id="rId15" w:history="1">
+      <w:hyperlink r:id="rId16" w:history="1">
         <w:r>
           <w:rPr>
             <w:rStyle w:val="Hyperlink"/>
@@ -31162,121 +31168,212 @@
         <w:tab/>
         <w:t>: Visual Studio Code</w:t>
       </w:r>
+    </w:p>
+    <w:p>
+      <w:pPr>
+        <w:spacing w:line="240" w:lineRule="auto"/>
+        <w:rPr>
+          <w:rFonts w:ascii="Consolas" w:hAnsi="Consolas"/>
+          <w:noProof/>
+          <w:sz w:val="28"/>
+          <w:lang w:val="id-ID"/>
+        </w:rPr>
+      </w:pPr>
+      <w:r>
+        <w:rPr>
+          <w:rFonts w:ascii="Consolas" w:hAnsi="Consolas"/>
+          <w:noProof/>
+          <w:sz w:val="28"/>
+          <w:lang w:val="id-ID"/>
+        </w:rPr>
+        <w:t>Extension</w:t>
+      </w:r>
+      <w:r>
+        <w:rPr>
+          <w:rFonts w:ascii="Consolas" w:hAnsi="Consolas"/>
+          <w:noProof/>
+          <w:sz w:val="28"/>
+          <w:lang w:val="id-ID"/>
+        </w:rPr>
+        <w:tab/>
+      </w:r>
+      <w:r>
+        <w:rPr>
+          <w:rFonts w:ascii="Consolas" w:hAnsi="Consolas"/>
+          <w:noProof/>
+          <w:sz w:val="28"/>
+          <w:lang w:val="id-ID"/>
+        </w:rPr>
+        <w:tab/>
+        <w:t>: C/C++</w:t>
+      </w:r>
+    </w:p>
+    <w:p>
+      <w:pPr>
+        <w:spacing w:line="240" w:lineRule="auto"/>
+        <w:rPr>
+          <w:rFonts w:ascii="Consolas" w:hAnsi="Consolas"/>
+          <w:noProof/>
+          <w:sz w:val="28"/>
+          <w:lang w:val="id-ID"/>
+        </w:rPr>
+      </w:pPr>
+      <w:r>
+        <w:rPr>
+          <w:rFonts w:ascii="Consolas" w:hAnsi="Consolas"/>
+          <w:noProof/>
+          <w:sz w:val="28"/>
+          <w:lang w:val="id-ID"/>
+        </w:rPr>
+        <w:t>Compiler</w:t>
+      </w:r>
+      <w:r>
+        <w:rPr>
+          <w:rFonts w:ascii="Consolas" w:hAnsi="Consolas"/>
+          <w:noProof/>
+          <w:sz w:val="28"/>
+          <w:lang w:val="id-ID"/>
+        </w:rPr>
+        <w:tab/>
+      </w:r>
+      <w:r>
+        <w:rPr>
+          <w:rFonts w:ascii="Consolas" w:hAnsi="Consolas"/>
+          <w:noProof/>
+          <w:sz w:val="28"/>
+          <w:lang w:val="id-ID"/>
+        </w:rPr>
+        <w:tab/>
+        <w:t>: MinGW 64</w:t>
+      </w:r>
+    </w:p>
+    <w:p>
+      <w:pPr>
+        <w:spacing w:line="240" w:lineRule="auto"/>
+        <w:rPr>
+          <w:rFonts w:ascii="Consolas" w:hAnsi="Consolas"/>
+          <w:noProof/>
+          <w:sz w:val="28"/>
+          <w:lang w:val="id-ID"/>
+        </w:rPr>
+      </w:pPr>
+      <w:r>
+        <w:rPr>
+          <w:rFonts w:ascii="Consolas" w:hAnsi="Consolas"/>
+          <w:noProof/>
+          <w:sz w:val="28"/>
+          <w:lang w:val="id-ID"/>
+        </w:rPr>
+        <w:t>Total baris</w:t>
+      </w:r>
+      <w:r>
+        <w:rPr>
+          <w:rFonts w:ascii="Consolas" w:hAnsi="Consolas"/>
+          <w:noProof/>
+          <w:sz w:val="28"/>
+          <w:lang w:val="id-ID"/>
+        </w:rPr>
+        <w:tab/>
+        <w:t>: 395</w:t>
+      </w:r>
+    </w:p>
+    <w:p>
+      <w:pPr>
+        <w:spacing w:line="240" w:lineRule="auto"/>
+        <w:rPr>
+          <w:rFonts w:ascii="Consolas" w:hAnsi="Consolas"/>
+          <w:noProof/>
+          <w:sz w:val="28"/>
+        </w:rPr>
+      </w:pPr>
+      <w:r>
+        <w:rPr>
+          <w:rFonts w:ascii="Consolas" w:hAnsi="Consolas"/>
+          <w:noProof/>
+          <w:sz w:val="28"/>
+        </w:rPr>
+        <w:t>Link</w:t>
+      </w:r>
+      <w:r>
+        <w:rPr>
+          <w:rFonts w:ascii="Consolas" w:hAnsi="Consolas"/>
+          <w:noProof/>
+          <w:sz w:val="28"/>
+        </w:rPr>
+        <w:tab/>
+      </w:r>
+      <w:r>
+        <w:rPr>
+          <w:rFonts w:ascii="Consolas" w:hAnsi="Consolas"/>
+          <w:noProof/>
+          <w:sz w:val="28"/>
+        </w:rPr>
+        <w:tab/>
+      </w:r>
+      <w:r>
+        <w:rPr>
+          <w:rFonts w:ascii="Consolas" w:hAnsi="Consolas"/>
+          <w:noProof/>
+          <w:sz w:val="28"/>
+        </w:rPr>
+        <w:tab/>
+        <w:t xml:space="preserve">: </w:t>
+      </w:r>
       <w:bookmarkStart w:id="0" w:name="_GoBack"/>
       <w:bookmarkEnd w:id="0"/>
-    </w:p>
-    <w:p>
-      <w:pPr>
-        <w:spacing w:line="240" w:lineRule="auto"/>
+      <w:r>
         <w:rPr>
           <w:rFonts w:ascii="Consolas" w:hAnsi="Consolas"/>
           <w:noProof/>
           <w:sz w:val="28"/>
-          <w:lang w:val="id-ID"/>
-        </w:rPr>
-      </w:pPr>
+        </w:rPr>
+        <w:fldChar w:fldCharType="begin"/>
+      </w:r>
       <w:r>
         <w:rPr>
           <w:rFonts w:ascii="Consolas" w:hAnsi="Consolas"/>
           <w:noProof/>
           <w:sz w:val="28"/>
-          <w:lang w:val="id-ID"/>
-        </w:rPr>
-        <w:t>Extension</w:t>
+        </w:rPr>
+        <w:instrText xml:space="preserve"> HYPERLINK "https://github.com/nandurstudio/UPB/blob/89487b1ab921196fec05f7f95cd0345b4f5b1bd6/Bahasa%20Pemograman/Pertemuan%207/Tugas/fungsi.cpp" </w:instrText>
       </w:r>
       <w:r>
         <w:rPr>
           <w:rFonts w:ascii="Consolas" w:hAnsi="Consolas"/>
           <w:noProof/>
           <w:sz w:val="28"/>
-          <w:lang w:val="id-ID"/>
-        </w:rPr>
-        <w:tab/>
+        </w:rPr>
       </w:r>
       <w:r>
         <w:rPr>
           <w:rFonts w:ascii="Consolas" w:hAnsi="Consolas"/>
           <w:noProof/>
           <w:sz w:val="28"/>
-          <w:lang w:val="id-ID"/>
-        </w:rPr>
-        <w:tab/>
-        <w:t>: C/C++</w:t>
-      </w:r>
-    </w:p>
-    <w:p>
-      <w:pPr>
-        <w:spacing w:line="240" w:lineRule="auto"/>
-        <w:rPr>
+        </w:rPr>
+        <w:fldChar w:fldCharType="separate"/>
+      </w:r>
+      <w:r>
+        <w:rPr>
+          <w:rStyle w:val="Hyperlink"/>
           <w:rFonts w:ascii="Consolas" w:hAnsi="Consolas"/>
           <w:noProof/>
           <w:sz w:val="28"/>
-          <w:lang w:val="id-ID"/>
-        </w:rPr>
-      </w:pPr>
+        </w:rPr>
+        <w:t>https://github.com/nandurstudio/UPB/blob/89487b1ab921196fec05f7f95cd0345b4f5b1bd6/Bahasa%20Pemograman/Pertemuan%207/Tugas/fungsi.cpp</w:t>
+      </w:r>
       <w:r>
         <w:rPr>
           <w:rFonts w:ascii="Consolas" w:hAnsi="Consolas"/>
           <w:noProof/>
           <w:sz w:val="28"/>
-          <w:lang w:val="id-ID"/>
-        </w:rPr>
-        <w:t>Compiler</w:t>
-      </w:r>
-      <w:r>
-        <w:rPr>
-          <w:rFonts w:ascii="Consolas" w:hAnsi="Consolas"/>
-          <w:noProof/>
-          <w:sz w:val="28"/>
-          <w:lang w:val="id-ID"/>
-        </w:rPr>
-        <w:tab/>
-      </w:r>
-      <w:r>
-        <w:rPr>
-          <w:rFonts w:ascii="Consolas" w:hAnsi="Consolas"/>
-          <w:noProof/>
-          <w:sz w:val="28"/>
-          <w:lang w:val="id-ID"/>
-        </w:rPr>
-        <w:tab/>
-        <w:t>: MinGW 64</w:t>
-      </w:r>
-    </w:p>
-    <w:p>
-      <w:pPr>
-        <w:spacing w:line="240" w:lineRule="auto"/>
-        <w:rPr>
-          <w:rFonts w:ascii="Consolas" w:hAnsi="Consolas"/>
-          <w:noProof/>
-          <w:sz w:val="28"/>
-          <w:lang w:val="id-ID"/>
-        </w:rPr>
-      </w:pPr>
-      <w:r>
-        <w:rPr>
-          <w:rFonts w:ascii="Consolas" w:hAnsi="Consolas"/>
-          <w:noProof/>
-          <w:sz w:val="28"/>
-          <w:lang w:val="id-ID"/>
-        </w:rPr>
-        <w:t>Total baris</w:t>
-      </w:r>
-      <w:r>
-        <w:rPr>
-          <w:rFonts w:ascii="Consolas" w:hAnsi="Consolas"/>
-          <w:noProof/>
-          <w:sz w:val="28"/>
-          <w:lang w:val="id-ID"/>
-        </w:rPr>
-        <w:tab/>
-        <w:t>: 395</w:t>
+        </w:rPr>
+        <w:fldChar w:fldCharType="end"/>
       </w:r>
     </w:p>
     <w:sectPr>
-      <w:headerReference w:type="default" r:id="rId16"/>
-      <w:footerReference w:type="default" r:id="rId17"/>
-      <w:footerReference w:type="first" r:id="rId18"/>
+      <w:headerReference w:type="default" r:id="rId17"/>
+      <w:footerReference w:type="default" r:id="rId18"/>
+      <w:footerReference w:type="first" r:id="rId19"/>
       <w:pgSz w:w="12240" w:h="15840"/>
       <w:pgMar w:top="1440" w:right="1440" w:bottom="1440" w:left="1440" w:header="720" w:footer="720" w:gutter="0"/>
       <w:pgNumType w:start="0"/>
@@ -31478,7 +31575,6 @@
                                 <w:dataBinding w:prefixMappings="xmlns:ns0='http://purl.org/dc/elements/1.1/' xmlns:ns1='http://schemas.openxmlformats.org/package/2006/metadata/core-properties' " w:xpath="/ns1:coreProperties[1]/ns0:creator[1]" w:storeItemID="{6C3C8BC8-F283-45AE-878A-BAB7291924A1}"/>
                                 <w:text/>
                               </w:sdtPr>
-                              <w:sdtEndPr/>
                               <w:sdtContent>
                                 <w:r>
                                   <w:rPr>
@@ -31513,7 +31609,6 @@
                                 <w:dataBinding w:prefixMappings="xmlns:ns0='http://schemas.openxmlformats.org/officeDocument/2006/extended-properties' " w:xpath="/ns0:Properties[1]/ns0:Company[1]" w:storeItemID="{6668398D-A668-4E3E-A5EB-62B293D839F1}"/>
                                 <w:text/>
                               </w:sdtPr>
-                              <w:sdtEndPr/>
                               <w:sdtContent>
                                 <w:r>
                                   <w:rPr>
@@ -31673,7 +31768,6 @@
         <w:docPartUnique/>
       </w:docPartObj>
     </w:sdtPr>
-    <w:sdtEndPr/>
     <w:sdtContent>
       <w:p>
         <w:pPr>
@@ -31713,7 +31807,7 @@
             <w:bCs/>
             <w:noProof/>
           </w:rPr>
-          <w:t>1</w:t>
+          <w:t>11</w:t>
         </w:r>
         <w:r>
           <w:rPr>
@@ -35559,9 +35653,9 @@
     <w:rsid w:val="001108E0"/>
     <w:rsid w:val="001F3B5F"/>
     <w:rsid w:val="00307101"/>
+    <w:rsid w:val="005343F3"/>
     <w:rsid w:val="005E1D5E"/>
     <w:rsid w:val="00612DED"/>
-    <w:rsid w:val="008A224C"/>
     <w:rsid w:val="00A0508B"/>
     <w:rsid w:val="00CF12EB"/>
     <w:rsid w:val="00CF273B"/>
@@ -36318,7 +36412,7 @@
 </file>
 
 <file path=customXml/itemProps2.xml><?xml version="1.0" encoding="utf-8"?>
-<ds:datastoreItem xmlns:ds="http://schemas.openxmlformats.org/officeDocument/2006/customXml" ds:itemID="{4FE877EA-F3D5-4D6F-AB76-7E3E9B20F0E1}">
+<ds:datastoreItem xmlns:ds="http://schemas.openxmlformats.org/officeDocument/2006/customXml" ds:itemID="{4AF3E3BE-0A38-4A94-8F44-75683A319787}">
   <ds:schemaRefs>
     <ds:schemaRef ds:uri="http://schemas.openxmlformats.org/officeDocument/2006/bibliography"/>
   </ds:schemaRefs>

</xml_diff>